<commit_message>
Cahier des charges + Spé détaillées Accueil finit + script sql contrainte & structure
</commit_message>
<xml_diff>
--- a/Spécifications détaillées/Spécification détaillé - Accueil.docx
+++ b/Spécifications détaillées/Spécification détaillé - Accueil.docx
@@ -611,6 +611,8 @@
       <w:pPr>
         <w:jc w:val="both"/>
       </w:pPr>
+      <w:bookmarkStart w:id="0" w:name="_GoBack"/>
+      <w:bookmarkEnd w:id="0"/>
     </w:p>
     <w:p>
       <w:pPr>
@@ -717,8 +719,115 @@
       <w:r>
         <w:t>.</w:t>
       </w:r>
-      <w:bookmarkStart w:id="0" w:name="_GoBack"/>
-      <w:bookmarkEnd w:id="0"/>
+      <w:r>
+        <w:t xml:space="preserve"> </w:t>
+      </w:r>
+    </w:p>
+    <w:p>
+      <w:pPr>
+        <w:jc w:val="both"/>
+      </w:pPr>
+      <w:r>
+        <w:t xml:space="preserve">La partie droite de la </w:t>
+      </w:r>
+      <w:proofErr w:type="spellStart"/>
+      <w:r>
+        <w:t>grid</w:t>
+      </w:r>
+      <w:proofErr w:type="spellEnd"/>
+      <w:r>
+        <w:t xml:space="preserve"> sera quant à elle composée d’une « </w:t>
+      </w:r>
+      <w:proofErr w:type="spellStart"/>
+      <w:r>
+        <w:rPr>
+          <w:b/>
+        </w:rPr>
+        <w:t>Groupbox</w:t>
+      </w:r>
+      <w:proofErr w:type="spellEnd"/>
+      <w:r>
+        <w:t> » qui possèdera un premier « </w:t>
+      </w:r>
+      <w:r>
+        <w:rPr>
+          <w:b/>
+        </w:rPr>
+        <w:t>Label</w:t>
+      </w:r>
+      <w:r>
+        <w:t> » avec un « </w:t>
+      </w:r>
+      <w:proofErr w:type="spellStart"/>
+      <w:r>
+        <w:rPr>
+          <w:b/>
+        </w:rPr>
+        <w:t>Textblock</w:t>
+      </w:r>
+      <w:proofErr w:type="spellEnd"/>
+      <w:r>
+        <w:t> » qui représentera le nombre de chambre</w:t>
+      </w:r>
+      <w:r>
+        <w:t>s</w:t>
+      </w:r>
+      <w:r>
+        <w:t xml:space="preserve"> disponible </w:t>
+      </w:r>
+      <w:r>
+        <w:t>chaque jour. Le nombre de chambre sera calculé grâce au nombre de chambres actuellement occupées + le nombre de réservations qui sont prévus sur la journée. La ligne suivante sera elle aussi composée d’un « </w:t>
+      </w:r>
+      <w:r>
+        <w:rPr>
+          <w:b/>
+        </w:rPr>
+        <w:t>Label</w:t>
+      </w:r>
+      <w:r>
+        <w:t> » et d’un « </w:t>
+      </w:r>
+      <w:proofErr w:type="spellStart"/>
+      <w:r>
+        <w:rPr>
+          <w:b/>
+        </w:rPr>
+        <w:t>TextBlock</w:t>
+      </w:r>
+      <w:proofErr w:type="spellEnd"/>
+      <w:r>
+        <w:t> » qui se mettra à jour automatiquement avec le nombre de chambre qui auront le statut du nettoyage.</w:t>
+      </w:r>
+    </w:p>
+    <w:p>
+      <w:pPr>
+        <w:jc w:val="both"/>
+      </w:pPr>
+    </w:p>
+    <w:p>
+      <w:pPr>
+        <w:pStyle w:val="Paragraphedeliste"/>
+        <w:numPr>
+          <w:ilvl w:val="1"/>
+          <w:numId w:val="1"/>
+        </w:numPr>
+        <w:jc w:val="both"/>
+      </w:pPr>
+    </w:p>
+    <w:p>
+      <w:pPr>
+        <w:jc w:val="both"/>
+      </w:pPr>
+    </w:p>
+    <w:p>
+      <w:pPr>
+        <w:jc w:val="both"/>
+      </w:pPr>
+    </w:p>
+    <w:p>
+      <w:pPr>
+        <w:jc w:val="both"/>
+      </w:pPr>
     </w:p>
     <w:p>
       <w:pPr>

</xml_diff>

<commit_message>
Changement cahier des charges + Mise à jour donnees.sql
</commit_message>
<xml_diff>
--- a/Spécifications détaillées/Spécification détaillé - Accueil.docx
+++ b/Spécifications détaillées/Spécification détaillé - Accueil.docx
@@ -545,6 +545,8 @@
       <w:r>
         <w:t> » qui permettra d’identifier le séjour réservé par le client.</w:t>
       </w:r>
+      <w:bookmarkStart w:id="0" w:name="_GoBack"/>
+      <w:bookmarkEnd w:id="0"/>
     </w:p>
     <w:p>
       <w:pPr>
@@ -611,8 +613,6 @@
       <w:pPr>
         <w:jc w:val="both"/>
       </w:pPr>
-      <w:bookmarkStart w:id="0" w:name="_GoBack"/>
-      <w:bookmarkEnd w:id="0"/>
     </w:p>
     <w:p>
       <w:pPr>
@@ -798,21 +798,6 @@
       <w:r>
         <w:t> » qui se mettra à jour automatiquement avec le nombre de chambre qui auront le statut du nettoyage.</w:t>
       </w:r>
-    </w:p>
-    <w:p>
-      <w:pPr>
-        <w:jc w:val="both"/>
-      </w:pPr>
-    </w:p>
-    <w:p>
-      <w:pPr>
-        <w:pStyle w:val="Paragraphedeliste"/>
-        <w:numPr>
-          <w:ilvl w:val="1"/>
-          <w:numId w:val="1"/>
-        </w:numPr>
-        <w:jc w:val="both"/>
-      </w:pPr>
     </w:p>
     <w:p>
       <w:pPr>

</xml_diff>